<commit_message>
déploiement - livrable 4
</commit_message>
<xml_diff>
--- a/Déploiement.docx
+++ b/Déploiement.docx
@@ -386,6 +386,181 @@
       <w:pPr>
         <w:jc w:val="both"/>
       </w:pPr>
+      <w:r>
+        <w:rPr>
+          <w:noProof/>
+        </w:rPr>
+        <mc:AlternateContent>
+          <mc:Choice Requires="wps">
+            <w:drawing>
+              <wp:anchor distT="0" distB="0" distL="114300" distR="114300" simplePos="0" relativeHeight="251663360" behindDoc="1" locked="0" layoutInCell="1" allowOverlap="1" wp14:anchorId="17DCCD39" wp14:editId="371FA579">
+                <wp:simplePos x="0" y="0"/>
+                <wp:positionH relativeFrom="column">
+                  <wp:posOffset>189865</wp:posOffset>
+                </wp:positionH>
+                <wp:positionV relativeFrom="paragraph">
+                  <wp:posOffset>2719070</wp:posOffset>
+                </wp:positionV>
+                <wp:extent cx="4945380" cy="635"/>
+                <wp:effectExtent l="0" t="0" r="0" b="0"/>
+                <wp:wrapNone/>
+                <wp:docPr id="4" name="Zone de texte 4"/>
+                <wp:cNvGraphicFramePr/>
+                <a:graphic xmlns:a="http://schemas.openxmlformats.org/drawingml/2006/main">
+                  <a:graphicData uri="http://schemas.microsoft.com/office/word/2010/wordprocessingShape">
+                    <wps:wsp>
+                      <wps:cNvSpPr txBox="1"/>
+                      <wps:spPr>
+                        <a:xfrm>
+                          <a:off x="0" y="0"/>
+                          <a:ext cx="4945380" cy="635"/>
+                        </a:xfrm>
+                        <a:prstGeom prst="rect">
+                          <a:avLst/>
+                        </a:prstGeom>
+                        <a:solidFill>
+                          <a:prstClr val="white"/>
+                        </a:solidFill>
+                        <a:ln>
+                          <a:noFill/>
+                        </a:ln>
+                      </wps:spPr>
+                      <wps:txbx>
+                        <w:txbxContent>
+                          <w:p>
+                            <w:pPr>
+                              <w:pStyle w:val="Lgende"/>
+                              <w:rPr>
+                                <w:noProof/>
+                              </w:rPr>
+                            </w:pPr>
+                            <w:r>
+                              <w:t xml:space="preserve">Figure </w:t>
+                            </w:r>
+                            <w:fldSimple w:instr=" SEQ Figure \* ARABIC ">
+                              <w:r>
+                                <w:rPr>
+                                  <w:noProof/>
+                                </w:rPr>
+                                <w:t>1</w:t>
+                              </w:r>
+                            </w:fldSimple>
+                            <w:r>
+                              <w:t xml:space="preserve"> : PM2 monitoring</w:t>
+                            </w:r>
+                          </w:p>
+                        </w:txbxContent>
+                      </wps:txbx>
+                      <wps:bodyPr rot="0" spcFirstLastPara="0" vertOverflow="overflow" horzOverflow="overflow" vert="horz" wrap="square" lIns="0" tIns="0" rIns="0" bIns="0" numCol="1" spcCol="0" rtlCol="0" fromWordArt="0" anchor="t" anchorCtr="0" forceAA="0" compatLnSpc="1">
+                        <a:prstTxWarp prst="textNoShape">
+                          <a:avLst/>
+                        </a:prstTxWarp>
+                        <a:spAutoFit/>
+                      </wps:bodyPr>
+                    </wps:wsp>
+                  </a:graphicData>
+                </a:graphic>
+              </wp:anchor>
+            </w:drawing>
+          </mc:Choice>
+          <mc:Fallback>
+            <w:pict>
+              <v:shapetype w14:anchorId="17DCCD39" id="_x0000_t202" coordsize="21600,21600" o:spt="202" path="m,l,21600r21600,l21600,xe">
+                <v:stroke joinstyle="miter"/>
+                <v:path gradientshapeok="t" o:connecttype="rect"/>
+              </v:shapetype>
+              <v:shape id="Zone de texte 4" o:spid="_x0000_s1026" type="#_x0000_t202" style="position:absolute;left:0;text-align:left;margin-left:14.95pt;margin-top:214.1pt;width:389.4pt;height:.05pt;z-index:-251653120;visibility:visible;mso-wrap-style:square;mso-wrap-distance-left:9pt;mso-wrap-distance-top:0;mso-wrap-distance-right:9pt;mso-wrap-distance-bottom:0;mso-position-horizontal:absolute;mso-position-horizontal-relative:text;mso-position-vertical:absolute;mso-position-vertical-relative:text;v-text-anchor:top" o:gfxdata="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" stroked="f">
+                <v:textbox style="mso-fit-shape-to-text:t" inset="0,0,0,0">
+                  <w:txbxContent>
+                    <w:p>
+                      <w:pPr>
+                        <w:pStyle w:val="Lgende"/>
+                        <w:rPr>
+                          <w:noProof/>
+                        </w:rPr>
+                      </w:pPr>
+                      <w:r>
+                        <w:t xml:space="preserve">Figure </w:t>
+                      </w:r>
+                      <w:fldSimple w:instr=" SEQ Figure \* ARABIC ">
+                        <w:r>
+                          <w:rPr>
+                            <w:noProof/>
+                          </w:rPr>
+                          <w:t>1</w:t>
+                        </w:r>
+                      </w:fldSimple>
+                      <w:r>
+                        <w:t xml:space="preserve"> : PM2 monitoring</w:t>
+                      </w:r>
+                    </w:p>
+                  </w:txbxContent>
+                </v:textbox>
+              </v:shape>
+            </w:pict>
+          </mc:Fallback>
+        </mc:AlternateContent>
+      </w:r>
+      <w:r>
+        <w:rPr>
+          <w:noProof/>
+        </w:rPr>
+        <w:drawing>
+          <wp:anchor distT="0" distB="0" distL="114300" distR="114300" simplePos="0" relativeHeight="251661312" behindDoc="1" locked="0" layoutInCell="1" allowOverlap="1" wp14:anchorId="632EA546" wp14:editId="714150A0">
+            <wp:simplePos x="0" y="0"/>
+            <wp:positionH relativeFrom="column">
+              <wp:posOffset>189865</wp:posOffset>
+            </wp:positionH>
+            <wp:positionV relativeFrom="paragraph">
+              <wp:posOffset>42545</wp:posOffset>
+            </wp:positionV>
+            <wp:extent cx="4945380" cy="2619874"/>
+            <wp:effectExtent l="0" t="0" r="7620" b="9525"/>
+            <wp:wrapNone/>
+            <wp:docPr id="3" name="Image 3" descr="Une image contenant équipement électronique, assis, moniteur, ordinateur&#10;&#10;Description générée automatiquement"/>
+            <wp:cNvGraphicFramePr>
+              <a:graphicFrameLocks xmlns:a="http://schemas.openxmlformats.org/drawingml/2006/main" noChangeAspect="1"/>
+            </wp:cNvGraphicFramePr>
+            <a:graphic xmlns:a="http://schemas.openxmlformats.org/drawingml/2006/main">
+              <a:graphicData uri="http://schemas.openxmlformats.org/drawingml/2006/picture">
+                <pic:pic xmlns:pic="http://schemas.openxmlformats.org/drawingml/2006/picture">
+                  <pic:nvPicPr>
+                    <pic:cNvPr id="3" name="pm2-monit.png"/>
+                    <pic:cNvPicPr/>
+                  </pic:nvPicPr>
+                  <pic:blipFill>
+                    <a:blip r:embed="rId4" cstate="print">
+                      <a:extLst>
+                        <a:ext uri="{28A0092B-C50C-407E-A947-70E740481C1C}">
+                          <a14:useLocalDpi xmlns:a14="http://schemas.microsoft.com/office/drawing/2010/main" val="0"/>
+                        </a:ext>
+                      </a:extLst>
+                    </a:blip>
+                    <a:stretch>
+                      <a:fillRect/>
+                    </a:stretch>
+                  </pic:blipFill>
+                  <pic:spPr>
+                    <a:xfrm>
+                      <a:off x="0" y="0"/>
+                      <a:ext cx="4945380" cy="2619874"/>
+                    </a:xfrm>
+                    <a:prstGeom prst="rect">
+                      <a:avLst/>
+                    </a:prstGeom>
+                  </pic:spPr>
+                </pic:pic>
+              </a:graphicData>
+            </a:graphic>
+            <wp14:sizeRelH relativeFrom="margin">
+              <wp14:pctWidth>0</wp14:pctWidth>
+            </wp14:sizeRelH>
+            <wp14:sizeRelV relativeFrom="margin">
+              <wp14:pctHeight>0</wp14:pctHeight>
+            </wp14:sizeRelV>
+          </wp:anchor>
+        </w:drawing>
+      </w:r>
     </w:p>
     <w:p>
       <w:pPr>
@@ -532,7 +707,7 @@
                                 <w:rPr>
                                   <w:noProof/>
                                 </w:rPr>
-                                <w:t>1</w:t>
+                                <w:t>2</w:t>
                               </w:r>
                             </w:fldSimple>
                             <w:r>
@@ -563,11 +738,7 @@
           </mc:Choice>
           <mc:Fallback>
             <w:pict>
-              <v:shapetype w14:anchorId="4BED12C1" id="_x0000_t202" coordsize="21600,21600" o:spt="202" path="m,l,21600r21600,l21600,xe">
-                <v:stroke joinstyle="miter"/>
-                <v:path gradientshapeok="t" o:connecttype="rect"/>
-              </v:shapetype>
-              <v:shape id="Zone de texte 2" o:spid="_x0000_s1026" type="#_x0000_t202" style="position:absolute;left:0;text-align:left;margin-left:-.05pt;margin-top:253.65pt;width:453.6pt;height:.05pt;z-index:-251656192;visibility:visible;mso-wrap-style:square;mso-wrap-distance-left:9pt;mso-wrap-distance-top:0;mso-wrap-distance-right:9pt;mso-wrap-distance-bottom:0;mso-position-horizontal:absolute;mso-position-horizontal-relative:text;mso-position-vertical:absolute;mso-position-vertical-relative:text;v-text-anchor:top" o:gfxdata="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" stroked="f">
+              <v:shape w14:anchorId="4BED12C1" id="Zone de texte 2" o:spid="_x0000_s1027" type="#_x0000_t202" style="position:absolute;left:0;text-align:left;margin-left:-.05pt;margin-top:253.65pt;width:453.6pt;height:.05pt;z-index:-251656192;visibility:visible;mso-wrap-style:square;mso-wrap-distance-left:9pt;mso-wrap-distance-top:0;mso-wrap-distance-right:9pt;mso-wrap-distance-bottom:0;mso-position-horizontal:absolute;mso-position-horizontal-relative:text;mso-position-vertical:absolute;mso-position-vertical-relative:text;v-text-anchor:top" o:gfxdata="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" stroked="f">
                 <v:textbox style="mso-fit-shape-to-text:t" inset="0,0,0,0">
                   <w:txbxContent>
                     <w:p>
@@ -585,7 +756,7 @@
                           <w:rPr>
                             <w:noProof/>
                           </w:rPr>
-                          <w:t>1</w:t>
+                          <w:t>2</w:t>
                         </w:r>
                       </w:fldSimple>
                       <w:r>
@@ -635,7 +806,7 @@
                     <pic:cNvPicPr/>
                   </pic:nvPicPr>
                   <pic:blipFill>
-                    <a:blip r:embed="rId4">
+                    <a:blip r:embed="rId5">
                       <a:extLst>
                         <a:ext uri="{28A0092B-C50C-407E-A947-70E740481C1C}">
                           <a14:useLocalDpi xmlns:a14="http://schemas.microsoft.com/office/drawing/2010/main" val="0"/>

</xml_diff>